<commit_message>
Changed taint table for MULT
</commit_message>
<xml_diff>
--- a/hw5/writeup.docx
+++ b/hw5/writeup.docx
@@ -318,6 +318,268 @@
           <w:p>
             <w:pPr>
               <w:jc w:val="center"/>
+              <w:rPr>
+                <w:rFonts w:ascii="Courier New" w:eastAsiaTheme="minorEastAsia" w:hAnsi="Courier New" w:cs="Courier New"/>
+              </w:rPr>
+            </w:pPr>
+            <m:oMathPara>
+              <m:oMath>
+                <m:r>
+                  <w:rPr>
+                    <w:rFonts w:ascii="Cambria Math" w:hAnsi="Cambria Math"/>
+                  </w:rPr>
+                  <m:t xml:space="preserve">(e==!0 AND </m:t>
+                </m:r>
+                <m:r>
+                  <w:rPr>
+                    <w:rFonts w:ascii="Cambria Math" w:hAnsi="Cambria Math"/>
+                  </w:rPr>
+                  <m:t>e</m:t>
+                </m:r>
+                <m:sSub>
+                  <m:sSubPr>
+                    <m:ctrlPr>
+                      <w:rPr>
+                        <w:rFonts w:ascii="Cambria Math" w:hAnsi="Cambria Math"/>
+                        <w:i/>
+                      </w:rPr>
+                    </m:ctrlPr>
+                  </m:sSubPr>
+                  <m:e>
+                    <m:r>
+                      <w:rPr>
+                        <w:rFonts w:ascii="Cambria Math" w:hAnsi="Cambria Math"/>
+                      </w:rPr>
+                      <m:t>’</m:t>
+                    </m:r>
+                  </m:e>
+                  <m:sub>
+                    <m:r>
+                      <w:rPr>
+                        <w:rFonts w:ascii="Cambria Math" w:hAnsi="Cambria Math"/>
+                      </w:rPr>
+                      <m:t>t</m:t>
+                    </m:r>
+                  </m:sub>
+                </m:sSub>
+                <m:r>
+                  <w:rPr>
+                    <w:rFonts w:ascii="Cambria Math" w:hAnsi="Cambria Math"/>
+                  </w:rPr>
+                  <m:t>)</m:t>
+                </m:r>
+              </m:oMath>
+            </m:oMathPara>
+          </w:p>
+          <w:p>
+            <w:pPr>
+              <w:jc w:val="center"/>
+              <w:rPr>
+                <w:rFonts w:ascii="Cambria Math" w:eastAsiaTheme="minorEastAsia" w:hAnsi="Cambria Math" w:cs="Courier New"/>
+                <w:oMath/>
+              </w:rPr>
+            </w:pPr>
+            <m:oMathPara>
+              <m:oMath>
+                <m:r>
+                  <w:rPr>
+                    <w:rFonts w:ascii="Cambria Math" w:eastAsiaTheme="minorEastAsia" w:hAnsi="Cambria Math" w:cs="Courier New"/>
+                  </w:rPr>
+                  <m:t>OR (</m:t>
+                </m:r>
+                <m:sSup>
+                  <m:sSupPr>
+                    <m:ctrlPr>
+                      <w:rPr>
+                        <w:rFonts w:ascii="Cambria Math" w:eastAsiaTheme="minorEastAsia" w:hAnsi="Cambria Math" w:cs="Courier New"/>
+                        <w:i/>
+                      </w:rPr>
+                    </m:ctrlPr>
+                  </m:sSupPr>
+                  <m:e>
+                    <m:r>
+                      <w:rPr>
+                        <w:rFonts w:ascii="Cambria Math" w:eastAsiaTheme="minorEastAsia" w:hAnsi="Cambria Math" w:cs="Courier New"/>
+                      </w:rPr>
+                      <m:t>e</m:t>
+                    </m:r>
+                  </m:e>
+                  <m:sup>
+                    <m:r>
+                      <w:rPr>
+                        <w:rFonts w:ascii="Cambria Math" w:eastAsiaTheme="minorEastAsia" w:hAnsi="Cambria Math" w:cs="Courier New"/>
+                      </w:rPr>
+                      <m:t>'</m:t>
+                    </m:r>
+                  </m:sup>
+                </m:sSup>
+                <m:r>
+                  <w:rPr>
+                    <w:rFonts w:ascii="Cambria Math" w:eastAsiaTheme="minorEastAsia" w:hAnsi="Cambria Math" w:cs="Courier New"/>
+                  </w:rPr>
+                  <m:t xml:space="preserve">==!0 AND </m:t>
+                </m:r>
+                <m:sSub>
+                  <m:sSubPr>
+                    <m:ctrlPr>
+                      <w:rPr>
+                        <w:rFonts w:ascii="Cambria Math" w:eastAsiaTheme="minorEastAsia" w:hAnsi="Cambria Math" w:cs="Courier New"/>
+                        <w:i/>
+                      </w:rPr>
+                    </m:ctrlPr>
+                  </m:sSubPr>
+                  <m:e>
+                    <m:r>
+                      <w:rPr>
+                        <w:rFonts w:ascii="Cambria Math" w:eastAsiaTheme="minorEastAsia" w:hAnsi="Cambria Math" w:cs="Courier New"/>
+                      </w:rPr>
+                      <m:t>e</m:t>
+                    </m:r>
+                  </m:e>
+                  <m:sub>
+                    <m:r>
+                      <w:rPr>
+                        <w:rFonts w:ascii="Cambria Math" w:eastAsiaTheme="minorEastAsia" w:hAnsi="Cambria Math" w:cs="Courier New"/>
+                      </w:rPr>
+                      <m:t>t</m:t>
+                    </m:r>
+                  </m:sub>
+                </m:sSub>
+                <m:r>
+                  <w:rPr>
+                    <w:rFonts w:ascii="Cambria Math" w:eastAsiaTheme="minorEastAsia" w:hAnsi="Cambria Math" w:cs="Courier New"/>
+                  </w:rPr>
+                  <m:t>)</m:t>
+                </m:r>
+              </m:oMath>
+            </m:oMathPara>
+          </w:p>
+          <w:p>
+            <w:pPr>
+              <w:jc w:val="center"/>
+              <w:rPr>
+                <w:rFonts w:ascii="Courier New" w:eastAsiaTheme="minorEastAsia" w:hAnsi="Courier New" w:cs="Courier New"/>
+              </w:rPr>
+            </w:pPr>
+            <m:oMathPara>
+              <m:oMath>
+                <m:r>
+                  <w:rPr>
+                    <w:rFonts w:ascii="Cambria Math" w:eastAsiaTheme="minorEastAsia" w:hAnsi="Cambria Math" w:cs="Courier New"/>
+                  </w:rPr>
+                  <m:t>OR (</m:t>
+                </m:r>
+                <m:sSub>
+                  <m:sSubPr>
+                    <m:ctrlPr>
+                      <w:rPr>
+                        <w:rFonts w:ascii="Cambria Math" w:eastAsiaTheme="minorEastAsia" w:hAnsi="Cambria Math" w:cs="Courier New"/>
+                        <w:i/>
+                      </w:rPr>
+                    </m:ctrlPr>
+                  </m:sSubPr>
+                  <m:e>
+                    <m:r>
+                      <w:rPr>
+                        <w:rFonts w:ascii="Cambria Math" w:eastAsiaTheme="minorEastAsia" w:hAnsi="Cambria Math" w:cs="Courier New"/>
+                      </w:rPr>
+                      <m:t>e</m:t>
+                    </m:r>
+                  </m:e>
+                  <m:sub>
+                    <m:r>
+                      <w:rPr>
+                        <w:rFonts w:ascii="Cambria Math" w:eastAsiaTheme="minorEastAsia" w:hAnsi="Cambria Math" w:cs="Courier New"/>
+                      </w:rPr>
+                      <m:t>t</m:t>
+                    </m:r>
+                  </m:sub>
+                </m:sSub>
+                <m:r>
+                  <w:rPr>
+                    <w:rFonts w:ascii="Cambria Math" w:eastAsiaTheme="minorEastAsia" w:hAnsi="Cambria Math" w:cs="Courier New"/>
+                  </w:rPr>
+                  <m:t xml:space="preserve">AND </m:t>
+                </m:r>
+                <m:sSubSup>
+                  <m:sSubSupPr>
+                    <m:ctrlPr>
+                      <w:rPr>
+                        <w:rFonts w:ascii="Cambria Math" w:eastAsiaTheme="minorEastAsia" w:hAnsi="Cambria Math" w:cs="Courier New"/>
+                        <w:i/>
+                      </w:rPr>
+                    </m:ctrlPr>
+                  </m:sSubSupPr>
+                  <m:e>
+                    <m:r>
+                      <w:rPr>
+                        <w:rFonts w:ascii="Cambria Math" w:eastAsiaTheme="minorEastAsia" w:hAnsi="Cambria Math" w:cs="Courier New"/>
+                      </w:rPr>
+                      <m:t>e</m:t>
+                    </m:r>
+                  </m:e>
+                  <m:sub>
+                    <m:r>
+                      <w:rPr>
+                        <w:rFonts w:ascii="Cambria Math" w:eastAsiaTheme="minorEastAsia" w:hAnsi="Cambria Math" w:cs="Courier New"/>
+                      </w:rPr>
+                      <m:t>t</m:t>
+                    </m:r>
+                  </m:sub>
+                  <m:sup>
+                    <m:r>
+                      <w:rPr>
+                        <w:rFonts w:ascii="Cambria Math" w:eastAsiaTheme="minorEastAsia" w:hAnsi="Cambria Math" w:cs="Courier New"/>
+                      </w:rPr>
+                      <m:t>'</m:t>
+                    </m:r>
+                  </m:sup>
+                </m:sSubSup>
+                <m:r>
+                  <w:rPr>
+                    <w:rFonts w:ascii="Cambria Math" w:eastAsiaTheme="minorEastAsia" w:hAnsi="Cambria Math" w:cs="Courier New"/>
+                  </w:rPr>
+                  <m:t>)</m:t>
+                </m:r>
+              </m:oMath>
+            </m:oMathPara>
+          </w:p>
+        </w:tc>
+        <w:bookmarkStart w:id="0" w:name="_GoBack"/>
+        <w:bookmarkEnd w:id="0"/>
+      </w:tr>
+      <w:tr>
+        <w:trPr>
+          <w:jc w:val="center"/>
+        </w:trPr>
+        <w:tc>
+          <w:tcPr>
+            <w:tcW w:w="2693" w:type="dxa"/>
+            <w:vAlign w:val="center"/>
+          </w:tcPr>
+          <w:p>
+            <w:pPr>
+              <w:jc w:val="center"/>
+              <w:rPr>
+                <w:rFonts w:ascii="Courier New" w:hAnsi="Courier New" w:cs="Courier New"/>
+              </w:rPr>
+            </w:pPr>
+            <w:r>
+              <w:rPr>
+                <w:rFonts w:ascii="Courier New" w:hAnsi="Courier New" w:cs="Courier New"/>
+              </w:rPr>
+              <w:t>e / e’</w:t>
+            </w:r>
+          </w:p>
+        </w:tc>
+        <w:tc>
+          <w:tcPr>
+            <w:tcW w:w="3784" w:type="dxa"/>
+            <w:vAlign w:val="center"/>
+          </w:tcPr>
+          <w:p>
+            <w:pPr>
+              <w:jc w:val="center"/>
             </w:pPr>
             <m:oMathPara>
               <m:oMath>
@@ -404,7 +666,7 @@
               <w:rPr>
                 <w:rFonts w:ascii="Courier New" w:hAnsi="Courier New" w:cs="Courier New"/>
               </w:rPr>
-              <w:t>e / e’</w:t>
+              <w:t>e == e’</w:t>
             </w:r>
           </w:p>
         </w:tc>
@@ -502,7 +764,7 @@
               <w:rPr>
                 <w:rFonts w:ascii="Courier New" w:hAnsi="Courier New" w:cs="Courier New"/>
               </w:rPr>
-              <w:t>e == e’</w:t>
+              <w:t>e != e’</w:t>
             </w:r>
           </w:p>
         </w:tc>
@@ -600,7 +862,7 @@
               <w:rPr>
                 <w:rFonts w:ascii="Courier New" w:hAnsi="Courier New" w:cs="Courier New"/>
               </w:rPr>
-              <w:t>e != e’</w:t>
+              <w:t>e &gt;= e’</w:t>
             </w:r>
           </w:p>
         </w:tc>
@@ -698,7 +960,7 @@
               <w:rPr>
                 <w:rFonts w:ascii="Courier New" w:hAnsi="Courier New" w:cs="Courier New"/>
               </w:rPr>
-              <w:t>e &gt;= e’</w:t>
+              <w:t>e &lt;= e’</w:t>
             </w:r>
           </w:p>
         </w:tc>
@@ -796,104 +1058,6 @@
               <w:rPr>
                 <w:rFonts w:ascii="Courier New" w:hAnsi="Courier New" w:cs="Courier New"/>
               </w:rPr>
-              <w:t>e &lt;= e’</w:t>
-            </w:r>
-          </w:p>
-        </w:tc>
-        <w:tc>
-          <w:tcPr>
-            <w:tcW w:w="3784" w:type="dxa"/>
-            <w:vAlign w:val="center"/>
-          </w:tcPr>
-          <w:p>
-            <w:pPr>
-              <w:jc w:val="center"/>
-            </w:pPr>
-            <m:oMathPara>
-              <m:oMath>
-                <m:sSub>
-                  <m:sSubPr>
-                    <m:ctrlPr>
-                      <w:rPr>
-                        <w:rFonts w:ascii="Cambria Math" w:hAnsi="Cambria Math"/>
-                        <w:i/>
-                      </w:rPr>
-                    </m:ctrlPr>
-                  </m:sSubPr>
-                  <m:e>
-                    <m:r>
-                      <w:rPr>
-                        <w:rFonts w:ascii="Cambria Math" w:hAnsi="Cambria Math"/>
-                      </w:rPr>
-                      <m:t>e</m:t>
-                    </m:r>
-                  </m:e>
-                  <m:sub>
-                    <m:r>
-                      <w:rPr>
-                        <w:rFonts w:ascii="Cambria Math" w:hAnsi="Cambria Math"/>
-                      </w:rPr>
-                      <m:t>t</m:t>
-                    </m:r>
-                  </m:sub>
-                </m:sSub>
-                <m:r>
-                  <w:rPr>
-                    <w:rFonts w:ascii="Cambria Math" w:hAnsi="Cambria Math"/>
-                  </w:rPr>
-                  <m:t>OR e</m:t>
-                </m:r>
-                <m:sSub>
-                  <m:sSubPr>
-                    <m:ctrlPr>
-                      <w:rPr>
-                        <w:rFonts w:ascii="Cambria Math" w:hAnsi="Cambria Math"/>
-                        <w:i/>
-                      </w:rPr>
-                    </m:ctrlPr>
-                  </m:sSubPr>
-                  <m:e>
-                    <m:r>
-                      <w:rPr>
-                        <w:rFonts w:ascii="Cambria Math" w:hAnsi="Cambria Math"/>
-                      </w:rPr>
-                      <m:t>’</m:t>
-                    </m:r>
-                  </m:e>
-                  <m:sub>
-                    <m:r>
-                      <w:rPr>
-                        <w:rFonts w:ascii="Cambria Math" w:hAnsi="Cambria Math"/>
-                      </w:rPr>
-                      <m:t>t</m:t>
-                    </m:r>
-                  </m:sub>
-                </m:sSub>
-              </m:oMath>
-            </m:oMathPara>
-          </w:p>
-        </w:tc>
-      </w:tr>
-      <w:tr>
-        <w:trPr>
-          <w:jc w:val="center"/>
-        </w:trPr>
-        <w:tc>
-          <w:tcPr>
-            <w:tcW w:w="2693" w:type="dxa"/>
-            <w:vAlign w:val="center"/>
-          </w:tcPr>
-          <w:p>
-            <w:pPr>
-              <w:jc w:val="center"/>
-              <w:rPr>
-                <w:rFonts w:ascii="Courier New" w:hAnsi="Courier New" w:cs="Courier New"/>
-              </w:rPr>
-            </w:pPr>
-            <w:r>
-              <w:rPr>
-                <w:rFonts w:ascii="Courier New" w:hAnsi="Courier New" w:cs="Courier New"/>
-              </w:rPr>
               <w:t>e &amp;&amp; e’</w:t>
             </w:r>
           </w:p>
@@ -926,19 +1090,7 @@
                       <w:rPr>
                         <w:rFonts w:ascii="Cambria Math" w:hAnsi="Cambria Math"/>
                       </w:rPr>
-                      <m:t xml:space="preserve">e==true </m:t>
-                    </m:r>
-                    <m:r>
-                      <w:rPr>
-                        <w:rFonts w:ascii="Cambria Math" w:hAnsi="Cambria Math"/>
-                      </w:rPr>
-                      <m:t>AND</m:t>
-                    </m:r>
-                    <m:r>
-                      <w:rPr>
-                        <w:rFonts w:ascii="Cambria Math" w:hAnsi="Cambria Math"/>
-                      </w:rPr>
-                      <m:t xml:space="preserve"> </m:t>
+                      <m:t xml:space="preserve">e==true AND </m:t>
                     </m:r>
                     <m:sSubSup>
                       <m:sSubSupPr>
@@ -1034,19 +1186,7 @@
                       <w:rPr>
                         <w:rFonts w:ascii="Cambria Math" w:hAnsi="Cambria Math"/>
                       </w:rPr>
-                      <m:t xml:space="preserve">==true </m:t>
-                    </m:r>
-                    <m:r>
-                      <w:rPr>
-                        <w:rFonts w:ascii="Cambria Math" w:hAnsi="Cambria Math"/>
-                      </w:rPr>
-                      <m:t>AND</m:t>
-                    </m:r>
-                    <m:r>
-                      <w:rPr>
-                        <w:rFonts w:ascii="Cambria Math" w:hAnsi="Cambria Math"/>
-                      </w:rPr>
-                      <m:t xml:space="preserve"> </m:t>
+                      <m:t xml:space="preserve">==true AND </m:t>
                     </m:r>
                     <m:sSub>
                       <m:sSubPr>
@@ -1089,13 +1229,7 @@
                   <w:rPr>
                     <w:rFonts w:ascii="Cambria Math" w:hAnsi="Cambria Math"/>
                   </w:rPr>
-                  <m:t>OR</m:t>
-                </m:r>
-                <m:r>
-                  <w:rPr>
-                    <w:rFonts w:ascii="Cambria Math" w:hAnsi="Cambria Math"/>
-                  </w:rPr>
-                  <m:t>(</m:t>
+                  <m:t>OR(</m:t>
                 </m:r>
                 <m:sSub>
                   <m:sSubPr>
@@ -1127,19 +1261,7 @@
                   <w:rPr>
                     <w:rFonts w:ascii="Cambria Math" w:hAnsi="Cambria Math"/>
                   </w:rPr>
-                  <m:t xml:space="preserve"> </m:t>
-                </m:r>
-                <m:r>
-                  <w:rPr>
-                    <w:rFonts w:ascii="Cambria Math" w:hAnsi="Cambria Math"/>
-                  </w:rPr>
-                  <m:t>AND</m:t>
-                </m:r>
-                <m:r>
-                  <w:rPr>
-                    <w:rFonts w:ascii="Cambria Math" w:hAnsi="Cambria Math"/>
-                  </w:rPr>
-                  <m:t xml:space="preserve"> </m:t>
+                  <m:t xml:space="preserve"> AND </m:t>
                 </m:r>
                 <m:sSubSup>
                   <m:sSubSupPr>
@@ -1238,31 +1360,7 @@
                       <w:rPr>
                         <w:rFonts w:ascii="Cambria Math" w:hAnsi="Cambria Math"/>
                       </w:rPr>
-                      <m:t>e==</m:t>
-                    </m:r>
-                    <m:r>
-                      <w:rPr>
-                        <w:rFonts w:ascii="Cambria Math" w:hAnsi="Cambria Math"/>
-                      </w:rPr>
-                      <m:t>false</m:t>
-                    </m:r>
-                    <m:r>
-                      <w:rPr>
-                        <w:rFonts w:ascii="Cambria Math" w:hAnsi="Cambria Math"/>
-                      </w:rPr>
-                      <m:t xml:space="preserve"> </m:t>
-                    </m:r>
-                    <m:r>
-                      <w:rPr>
-                        <w:rFonts w:ascii="Cambria Math" w:hAnsi="Cambria Math"/>
-                      </w:rPr>
-                      <m:t>AND</m:t>
-                    </m:r>
-                    <m:r>
-                      <w:rPr>
-                        <w:rFonts w:ascii="Cambria Math" w:hAnsi="Cambria Math"/>
-                      </w:rPr>
-                      <m:t xml:space="preserve"> </m:t>
+                      <m:t xml:space="preserve">e==false AND </m:t>
                     </m:r>
                     <m:sSubSup>
                       <m:sSubSupPr>
@@ -1358,25 +1456,7 @@
                       <w:rPr>
                         <w:rFonts w:ascii="Cambria Math" w:hAnsi="Cambria Math"/>
                       </w:rPr>
-                      <m:t>==false</m:t>
-                    </m:r>
-                    <m:r>
-                      <w:rPr>
-                        <w:rFonts w:ascii="Cambria Math" w:hAnsi="Cambria Math"/>
-                      </w:rPr>
-                      <m:t xml:space="preserve"> </m:t>
-                    </m:r>
-                    <m:r>
-                      <w:rPr>
-                        <w:rFonts w:ascii="Cambria Math" w:hAnsi="Cambria Math"/>
-                      </w:rPr>
-                      <m:t>AND</m:t>
-                    </m:r>
-                    <m:r>
-                      <w:rPr>
-                        <w:rFonts w:ascii="Cambria Math" w:hAnsi="Cambria Math"/>
-                      </w:rPr>
-                      <m:t xml:space="preserve"> </m:t>
+                      <m:t xml:space="preserve">==false AND </m:t>
                     </m:r>
                     <m:sSub>
                       <m:sSubPr>
@@ -1419,13 +1499,7 @@
                   <w:rPr>
                     <w:rFonts w:ascii="Cambria Math" w:hAnsi="Cambria Math"/>
                   </w:rPr>
-                  <m:t>OR</m:t>
-                </m:r>
-                <m:r>
-                  <w:rPr>
-                    <w:rFonts w:ascii="Cambria Math" w:hAnsi="Cambria Math"/>
-                  </w:rPr>
-                  <m:t>(</m:t>
+                  <m:t>OR(</m:t>
                 </m:r>
                 <m:sSub>
                   <m:sSubPr>
@@ -1457,19 +1531,7 @@
                   <w:rPr>
                     <w:rFonts w:ascii="Cambria Math" w:hAnsi="Cambria Math"/>
                   </w:rPr>
-                  <m:t xml:space="preserve"> </m:t>
-                </m:r>
-                <m:r>
-                  <w:rPr>
-                    <w:rFonts w:ascii="Cambria Math" w:hAnsi="Cambria Math"/>
-                  </w:rPr>
-                  <m:t>AND</m:t>
-                </m:r>
-                <m:r>
-                  <w:rPr>
-                    <w:rFonts w:ascii="Cambria Math" w:hAnsi="Cambria Math"/>
-                  </w:rPr>
-                  <m:t xml:space="preserve"> </m:t>
+                  <m:t xml:space="preserve"> AND </m:t>
                 </m:r>
                 <m:sSubSup>
                   <m:sSubSupPr>
@@ -1664,11 +1726,19 @@
                 <w:rFonts w:ascii="Courier New" w:hAnsi="Courier New" w:cs="Courier New"/>
               </w:rPr>
             </w:pPr>
+            <w:proofErr w:type="spellStart"/>
             <w:r>
               <w:rPr>
                 <w:rFonts w:ascii="Courier New" w:hAnsi="Courier New" w:cs="Courier New"/>
               </w:rPr>
-              <w:t>mem[e]</w:t>
+              <w:t>mem</w:t>
+            </w:r>
+            <w:proofErr w:type="spellEnd"/>
+            <w:r>
+              <w:rPr>
+                <w:rFonts w:ascii="Courier New" w:hAnsi="Courier New" w:cs="Courier New"/>
+              </w:rPr>
+              <w:t>[e]</w:t>
             </w:r>
           </w:p>
         </w:tc>
@@ -1782,12 +1852,14 @@
                 <w:rFonts w:ascii="Courier New" w:hAnsi="Courier New" w:cs="Courier New"/>
               </w:rPr>
             </w:pPr>
+            <w:proofErr w:type="spellStart"/>
             <w:r>
               <w:rPr>
                 <w:rFonts w:ascii="Courier New" w:hAnsi="Courier New" w:cs="Courier New"/>
               </w:rPr>
               <w:t>var</w:t>
             </w:r>
+            <w:proofErr w:type="spellEnd"/>
           </w:p>
         </w:tc>
         <w:tc>
@@ -1887,11 +1959,19 @@
                 <w:rFonts w:ascii="Courier New" w:hAnsi="Courier New" w:cs="Courier New"/>
               </w:rPr>
             </w:pPr>
+            <w:proofErr w:type="spellStart"/>
             <w:r>
               <w:rPr>
                 <w:rFonts w:ascii="Courier New" w:hAnsi="Courier New" w:cs="Courier New"/>
               </w:rPr>
-              <w:t>get_int()</w:t>
+              <w:t>get_int</w:t>
+            </w:r>
+            <w:proofErr w:type="spellEnd"/>
+            <w:r>
+              <w:rPr>
+                <w:rFonts w:ascii="Courier New" w:hAnsi="Courier New" w:cs="Courier New"/>
+              </w:rPr>
+              <w:t>()</w:t>
             </w:r>
           </w:p>
         </w:tc>
@@ -1926,11 +2006,19 @@
                 <w:rFonts w:ascii="Courier New" w:hAnsi="Courier New" w:cs="Courier New"/>
               </w:rPr>
             </w:pPr>
+            <w:proofErr w:type="spellStart"/>
             <w:r>
               <w:rPr>
                 <w:rFonts w:ascii="Courier New" w:hAnsi="Courier New" w:cs="Courier New"/>
               </w:rPr>
-              <w:t>get_secret_int()</w:t>
+              <w:t>get_secret_int</w:t>
+            </w:r>
+            <w:proofErr w:type="spellEnd"/>
+            <w:r>
+              <w:rPr>
+                <w:rFonts w:ascii="Courier New" w:hAnsi="Courier New" w:cs="Courier New"/>
+              </w:rPr>
+              <w:t>()</w:t>
             </w:r>
           </w:p>
         </w:tc>
@@ -4310,43 +4398,1265 @@
       </w:tr>
     </w:tbl>
     <w:p/>
+    <w:tbl>
+      <w:tblPr>
+        <w:tblW w:w="5760" w:type="dxa"/>
+        <w:jc w:val="center"/>
+        <w:tblInd w:w="93" w:type="dxa"/>
+        <w:tblLook w:val="04A0" w:firstRow="1" w:lastRow="0" w:firstColumn="1" w:lastColumn="0" w:noHBand="0" w:noVBand="1"/>
+      </w:tblPr>
+      <w:tblGrid>
+        <w:gridCol w:w="761"/>
+        <w:gridCol w:w="1155"/>
+        <w:gridCol w:w="767"/>
+        <w:gridCol w:w="767"/>
+        <w:gridCol w:w="1155"/>
+        <w:gridCol w:w="1155"/>
+      </w:tblGrid>
+      <w:tr>
+        <w:trPr>
+          <w:trHeight w:val="300"/>
+          <w:jc w:val="center"/>
+        </w:trPr>
+        <w:tc>
+          <w:tcPr>
+            <w:tcW w:w="5760" w:type="dxa"/>
+            <w:gridSpan w:val="6"/>
+            <w:tcBorders>
+              <w:top w:val="single" w:sz="4" w:space="0" w:color="auto"/>
+              <w:left w:val="single" w:sz="4" w:space="0" w:color="auto"/>
+              <w:bottom w:val="single" w:sz="4" w:space="0" w:color="auto"/>
+              <w:right w:val="single" w:sz="4" w:space="0" w:color="auto"/>
+            </w:tcBorders>
+            <w:shd w:val="clear" w:color="auto" w:fill="auto"/>
+            <w:noWrap/>
+            <w:vAlign w:val="bottom"/>
+            <w:hideMark/>
+          </w:tcPr>
+          <w:p>
+            <w:pPr>
+              <w:spacing w:after="0" w:line="240" w:lineRule="auto"/>
+              <w:jc w:val="center"/>
+              <w:rPr>
+                <w:rFonts w:ascii="Calibri" w:eastAsia="Times New Roman" w:hAnsi="Calibri" w:cs="Times New Roman"/>
+                <w:color w:val="000000"/>
+              </w:rPr>
+            </w:pPr>
+            <w:r>
+              <w:rPr>
+                <w:rFonts w:ascii="Calibri" w:eastAsia="Times New Roman" w:hAnsi="Calibri" w:cs="Times New Roman"/>
+                <w:color w:val="000000"/>
+              </w:rPr>
+              <w:t>Table 4. Tai</w:t>
+            </w:r>
+            <w:r>
+              <w:rPr>
+                <w:rFonts w:ascii="Calibri" w:eastAsia="Times New Roman" w:hAnsi="Calibri" w:cs="Times New Roman"/>
+                <w:color w:val="000000"/>
+              </w:rPr>
+              <w:t>nt inheritance for * expression (similar to &amp;&amp;)</w:t>
+            </w:r>
+          </w:p>
+        </w:tc>
+      </w:tr>
+      <w:tr>
+        <w:trPr>
+          <w:trHeight w:val="300"/>
+          <w:jc w:val="center"/>
+        </w:trPr>
+        <w:tc>
+          <w:tcPr>
+            <w:tcW w:w="1916" w:type="dxa"/>
+            <w:gridSpan w:val="2"/>
+            <w:vMerge w:val="restart"/>
+            <w:tcBorders>
+              <w:top w:val="single" w:sz="4" w:space="0" w:color="auto"/>
+              <w:left w:val="single" w:sz="4" w:space="0" w:color="auto"/>
+              <w:bottom w:val="single" w:sz="4" w:space="0" w:color="000000"/>
+              <w:right w:val="single" w:sz="4" w:space="0" w:color="000000"/>
+            </w:tcBorders>
+            <w:shd w:val="clear" w:color="auto" w:fill="auto"/>
+            <w:noWrap/>
+            <w:vAlign w:val="center"/>
+            <w:hideMark/>
+          </w:tcPr>
+          <w:p>
+            <w:pPr>
+              <w:spacing w:after="0" w:line="240" w:lineRule="auto"/>
+              <w:jc w:val="center"/>
+              <w:rPr>
+                <w:rFonts w:ascii="Calibri" w:eastAsia="Times New Roman" w:hAnsi="Calibri" w:cs="Times New Roman"/>
+                <w:b/>
+                <w:bCs/>
+                <w:color w:val="000000"/>
+              </w:rPr>
+            </w:pPr>
+            <w:r>
+              <w:rPr>
+                <w:rFonts w:ascii="Calibri" w:eastAsia="Times New Roman" w:hAnsi="Calibri" w:cs="Times New Roman"/>
+                <w:b/>
+                <w:bCs/>
+                <w:color w:val="000000"/>
+              </w:rPr>
+              <w:t>*</w:t>
+            </w:r>
+          </w:p>
+        </w:tc>
+        <w:tc>
+          <w:tcPr>
+            <w:tcW w:w="3844" w:type="dxa"/>
+            <w:gridSpan w:val="4"/>
+            <w:tcBorders>
+              <w:top w:val="single" w:sz="4" w:space="0" w:color="auto"/>
+              <w:left w:val="nil"/>
+              <w:bottom w:val="single" w:sz="4" w:space="0" w:color="auto"/>
+              <w:right w:val="single" w:sz="4" w:space="0" w:color="auto"/>
+            </w:tcBorders>
+            <w:shd w:val="clear" w:color="auto" w:fill="auto"/>
+            <w:noWrap/>
+            <w:vAlign w:val="center"/>
+            <w:hideMark/>
+          </w:tcPr>
+          <w:p>
+            <w:pPr>
+              <w:spacing w:after="0" w:line="240" w:lineRule="auto"/>
+              <w:jc w:val="center"/>
+              <w:rPr>
+                <w:rFonts w:ascii="Calibri" w:eastAsia="Times New Roman" w:hAnsi="Calibri" w:cs="Times New Roman"/>
+                <w:b/>
+                <w:bCs/>
+                <w:color w:val="000000"/>
+              </w:rPr>
+            </w:pPr>
+            <w:r>
+              <w:rPr>
+                <w:rFonts w:ascii="Calibri" w:eastAsia="Times New Roman" w:hAnsi="Calibri" w:cs="Times New Roman"/>
+                <w:b/>
+                <w:bCs/>
+                <w:color w:val="000000"/>
+              </w:rPr>
+              <w:t>e'</w:t>
+            </w:r>
+          </w:p>
+        </w:tc>
+      </w:tr>
+      <w:tr>
+        <w:trPr>
+          <w:trHeight w:val="300"/>
+          <w:jc w:val="center"/>
+        </w:trPr>
+        <w:tc>
+          <w:tcPr>
+            <w:tcW w:w="1916" w:type="dxa"/>
+            <w:gridSpan w:val="2"/>
+            <w:vMerge/>
+            <w:tcBorders>
+              <w:top w:val="single" w:sz="4" w:space="0" w:color="auto"/>
+              <w:left w:val="single" w:sz="4" w:space="0" w:color="auto"/>
+              <w:bottom w:val="single" w:sz="4" w:space="0" w:color="000000"/>
+              <w:right w:val="single" w:sz="4" w:space="0" w:color="000000"/>
+            </w:tcBorders>
+            <w:vAlign w:val="center"/>
+            <w:hideMark/>
+          </w:tcPr>
+          <w:p>
+            <w:pPr>
+              <w:spacing w:after="0" w:line="240" w:lineRule="auto"/>
+              <w:rPr>
+                <w:rFonts w:ascii="Calibri" w:eastAsia="Times New Roman" w:hAnsi="Calibri" w:cs="Times New Roman"/>
+                <w:b/>
+                <w:bCs/>
+                <w:color w:val="000000"/>
+              </w:rPr>
+            </w:pPr>
+          </w:p>
+        </w:tc>
+        <w:tc>
+          <w:tcPr>
+            <w:tcW w:w="767" w:type="dxa"/>
+            <w:tcBorders>
+              <w:top w:val="nil"/>
+              <w:left w:val="nil"/>
+              <w:bottom w:val="single" w:sz="4" w:space="0" w:color="auto"/>
+              <w:right w:val="single" w:sz="4" w:space="0" w:color="auto"/>
+            </w:tcBorders>
+            <w:shd w:val="clear" w:color="auto" w:fill="auto"/>
+            <w:noWrap/>
+            <w:vAlign w:val="bottom"/>
+            <w:hideMark/>
+          </w:tcPr>
+          <w:p>
+            <w:pPr>
+              <w:spacing w:after="0" w:line="240" w:lineRule="auto"/>
+              <w:jc w:val="center"/>
+              <w:rPr>
+                <w:rFonts w:ascii="Calibri" w:eastAsia="Times New Roman" w:hAnsi="Calibri" w:cs="Times New Roman"/>
+                <w:b/>
+                <w:bCs/>
+                <w:color w:val="000000"/>
+              </w:rPr>
+            </w:pPr>
+            <w:r>
+              <w:rPr>
+                <w:rFonts w:ascii="Calibri" w:eastAsia="Times New Roman" w:hAnsi="Calibri" w:cs="Times New Roman"/>
+                <w:b/>
+                <w:bCs/>
+                <w:color w:val="000000"/>
+              </w:rPr>
+              <w:t>0</w:t>
+            </w:r>
+          </w:p>
+        </w:tc>
+        <w:tc>
+          <w:tcPr>
+            <w:tcW w:w="767" w:type="dxa"/>
+            <w:tcBorders>
+              <w:top w:val="nil"/>
+              <w:left w:val="nil"/>
+              <w:bottom w:val="single" w:sz="4" w:space="0" w:color="auto"/>
+              <w:right w:val="single" w:sz="4" w:space="0" w:color="auto"/>
+            </w:tcBorders>
+            <w:shd w:val="clear" w:color="auto" w:fill="auto"/>
+            <w:noWrap/>
+            <w:vAlign w:val="bottom"/>
+            <w:hideMark/>
+          </w:tcPr>
+          <w:p>
+            <w:pPr>
+              <w:spacing w:after="0" w:line="240" w:lineRule="auto"/>
+              <w:jc w:val="center"/>
+              <w:rPr>
+                <w:rFonts w:ascii="Calibri" w:eastAsia="Times New Roman" w:hAnsi="Calibri" w:cs="Times New Roman"/>
+                <w:b/>
+                <w:bCs/>
+                <w:color w:val="FF0000"/>
+              </w:rPr>
+            </w:pPr>
+            <w:r>
+              <w:rPr>
+                <w:rFonts w:ascii="Calibri" w:eastAsia="Times New Roman" w:hAnsi="Calibri" w:cs="Times New Roman"/>
+                <w:b/>
+                <w:bCs/>
+                <w:color w:val="FF0000"/>
+              </w:rPr>
+              <w:t>0</w:t>
+            </w:r>
+          </w:p>
+        </w:tc>
+        <w:tc>
+          <w:tcPr>
+            <w:tcW w:w="1155" w:type="dxa"/>
+            <w:tcBorders>
+              <w:top w:val="nil"/>
+              <w:left w:val="nil"/>
+              <w:bottom w:val="single" w:sz="4" w:space="0" w:color="auto"/>
+              <w:right w:val="single" w:sz="4" w:space="0" w:color="auto"/>
+            </w:tcBorders>
+            <w:shd w:val="clear" w:color="auto" w:fill="auto"/>
+            <w:noWrap/>
+            <w:vAlign w:val="bottom"/>
+            <w:hideMark/>
+          </w:tcPr>
+          <w:p>
+            <w:pPr>
+              <w:spacing w:after="0" w:line="240" w:lineRule="auto"/>
+              <w:jc w:val="center"/>
+              <w:rPr>
+                <w:rFonts w:ascii="Calibri" w:eastAsia="Times New Roman" w:hAnsi="Calibri" w:cs="Times New Roman"/>
+                <w:b/>
+                <w:bCs/>
+                <w:color w:val="FF0000"/>
+              </w:rPr>
+            </w:pPr>
+            <w:r>
+              <w:rPr>
+                <w:rFonts w:ascii="Calibri" w:eastAsia="Times New Roman" w:hAnsi="Calibri" w:cs="Times New Roman"/>
+                <w:b/>
+                <w:bCs/>
+                <w:color w:val="FF0000"/>
+              </w:rPr>
+              <w:t>!0</w:t>
+            </w:r>
+          </w:p>
+        </w:tc>
+        <w:tc>
+          <w:tcPr>
+            <w:tcW w:w="1155" w:type="dxa"/>
+            <w:tcBorders>
+              <w:top w:val="nil"/>
+              <w:left w:val="nil"/>
+              <w:bottom w:val="single" w:sz="4" w:space="0" w:color="auto"/>
+              <w:right w:val="single" w:sz="4" w:space="0" w:color="auto"/>
+            </w:tcBorders>
+            <w:shd w:val="clear" w:color="auto" w:fill="auto"/>
+            <w:noWrap/>
+            <w:vAlign w:val="bottom"/>
+            <w:hideMark/>
+          </w:tcPr>
+          <w:p>
+            <w:pPr>
+              <w:spacing w:after="0" w:line="240" w:lineRule="auto"/>
+              <w:jc w:val="center"/>
+              <w:rPr>
+                <w:rFonts w:ascii="Calibri" w:eastAsia="Times New Roman" w:hAnsi="Calibri" w:cs="Times New Roman"/>
+                <w:b/>
+                <w:bCs/>
+                <w:color w:val="000000"/>
+              </w:rPr>
+            </w:pPr>
+            <w:r>
+              <w:rPr>
+                <w:rFonts w:ascii="Calibri" w:eastAsia="Times New Roman" w:hAnsi="Calibri" w:cs="Times New Roman"/>
+                <w:b/>
+                <w:bCs/>
+                <w:color w:val="000000"/>
+              </w:rPr>
+              <w:t>!0</w:t>
+            </w:r>
+          </w:p>
+        </w:tc>
+      </w:tr>
+      <w:tr>
+        <w:trPr>
+          <w:trHeight w:val="300"/>
+          <w:jc w:val="center"/>
+        </w:trPr>
+        <w:tc>
+          <w:tcPr>
+            <w:tcW w:w="761" w:type="dxa"/>
+            <w:vMerge w:val="restart"/>
+            <w:tcBorders>
+              <w:top w:val="nil"/>
+              <w:left w:val="single" w:sz="4" w:space="0" w:color="auto"/>
+              <w:bottom w:val="single" w:sz="4" w:space="0" w:color="auto"/>
+              <w:right w:val="single" w:sz="4" w:space="0" w:color="auto"/>
+            </w:tcBorders>
+            <w:shd w:val="clear" w:color="auto" w:fill="auto"/>
+            <w:noWrap/>
+            <w:vAlign w:val="center"/>
+            <w:hideMark/>
+          </w:tcPr>
+          <w:p>
+            <w:pPr>
+              <w:spacing w:after="0" w:line="240" w:lineRule="auto"/>
+              <w:jc w:val="center"/>
+              <w:rPr>
+                <w:rFonts w:ascii="Calibri" w:eastAsia="Times New Roman" w:hAnsi="Calibri" w:cs="Times New Roman"/>
+                <w:b/>
+                <w:bCs/>
+                <w:color w:val="000000"/>
+              </w:rPr>
+            </w:pPr>
+            <w:r>
+              <w:rPr>
+                <w:rFonts w:ascii="Calibri" w:eastAsia="Times New Roman" w:hAnsi="Calibri" w:cs="Times New Roman"/>
+                <w:b/>
+                <w:bCs/>
+                <w:color w:val="000000"/>
+              </w:rPr>
+              <w:t>e</w:t>
+            </w:r>
+          </w:p>
+        </w:tc>
+        <w:tc>
+          <w:tcPr>
+            <w:tcW w:w="1155" w:type="dxa"/>
+            <w:tcBorders>
+              <w:top w:val="nil"/>
+              <w:left w:val="nil"/>
+              <w:bottom w:val="single" w:sz="4" w:space="0" w:color="auto"/>
+              <w:right w:val="single" w:sz="4" w:space="0" w:color="auto"/>
+            </w:tcBorders>
+            <w:shd w:val="clear" w:color="auto" w:fill="auto"/>
+            <w:noWrap/>
+            <w:vAlign w:val="bottom"/>
+            <w:hideMark/>
+          </w:tcPr>
+          <w:p>
+            <w:pPr>
+              <w:spacing w:after="0" w:line="240" w:lineRule="auto"/>
+              <w:jc w:val="center"/>
+              <w:rPr>
+                <w:rFonts w:ascii="Calibri" w:eastAsia="Times New Roman" w:hAnsi="Calibri" w:cs="Times New Roman"/>
+                <w:b/>
+                <w:bCs/>
+                <w:color w:val="000000"/>
+              </w:rPr>
+            </w:pPr>
+            <w:r>
+              <w:rPr>
+                <w:rFonts w:ascii="Calibri" w:eastAsia="Times New Roman" w:hAnsi="Calibri" w:cs="Times New Roman"/>
+                <w:b/>
+                <w:bCs/>
+                <w:color w:val="000000"/>
+              </w:rPr>
+              <w:t>0</w:t>
+            </w:r>
+          </w:p>
+        </w:tc>
+        <w:tc>
+          <w:tcPr>
+            <w:tcW w:w="767" w:type="dxa"/>
+            <w:tcBorders>
+              <w:top w:val="nil"/>
+              <w:left w:val="nil"/>
+              <w:bottom w:val="single" w:sz="4" w:space="0" w:color="auto"/>
+              <w:right w:val="single" w:sz="4" w:space="0" w:color="auto"/>
+            </w:tcBorders>
+            <w:shd w:val="clear" w:color="auto" w:fill="auto"/>
+            <w:noWrap/>
+            <w:vAlign w:val="bottom"/>
+            <w:hideMark/>
+          </w:tcPr>
+          <w:p>
+            <w:pPr>
+              <w:spacing w:after="0" w:line="240" w:lineRule="auto"/>
+              <w:jc w:val="center"/>
+              <w:rPr>
+                <w:rFonts w:ascii="Calibri" w:eastAsia="Times New Roman" w:hAnsi="Calibri" w:cs="Times New Roman"/>
+              </w:rPr>
+            </w:pPr>
+            <w:r>
+              <w:rPr>
+                <w:rFonts w:ascii="Calibri" w:eastAsia="Times New Roman" w:hAnsi="Calibri" w:cs="Times New Roman"/>
+              </w:rPr>
+              <w:t>0</w:t>
+            </w:r>
+          </w:p>
+        </w:tc>
+        <w:tc>
+          <w:tcPr>
+            <w:tcW w:w="767" w:type="dxa"/>
+            <w:tcBorders>
+              <w:top w:val="nil"/>
+              <w:left w:val="nil"/>
+              <w:bottom w:val="single" w:sz="4" w:space="0" w:color="auto"/>
+              <w:right w:val="single" w:sz="4" w:space="0" w:color="auto"/>
+            </w:tcBorders>
+            <w:shd w:val="clear" w:color="auto" w:fill="auto"/>
+            <w:noWrap/>
+            <w:vAlign w:val="bottom"/>
+            <w:hideMark/>
+          </w:tcPr>
+          <w:p>
+            <w:pPr>
+              <w:spacing w:after="0" w:line="240" w:lineRule="auto"/>
+              <w:jc w:val="center"/>
+              <w:rPr>
+                <w:rFonts w:ascii="Calibri" w:eastAsia="Times New Roman" w:hAnsi="Calibri" w:cs="Times New Roman"/>
+              </w:rPr>
+            </w:pPr>
+            <w:r>
+              <w:rPr>
+                <w:rFonts w:ascii="Calibri" w:eastAsia="Times New Roman" w:hAnsi="Calibri" w:cs="Times New Roman"/>
+              </w:rPr>
+              <w:t>0</w:t>
+            </w:r>
+          </w:p>
+        </w:tc>
+        <w:tc>
+          <w:tcPr>
+            <w:tcW w:w="1155" w:type="dxa"/>
+            <w:tcBorders>
+              <w:top w:val="nil"/>
+              <w:left w:val="nil"/>
+              <w:bottom w:val="single" w:sz="4" w:space="0" w:color="auto"/>
+              <w:right w:val="single" w:sz="4" w:space="0" w:color="auto"/>
+            </w:tcBorders>
+            <w:shd w:val="clear" w:color="auto" w:fill="auto"/>
+            <w:noWrap/>
+            <w:vAlign w:val="bottom"/>
+            <w:hideMark/>
+          </w:tcPr>
+          <w:p>
+            <w:pPr>
+              <w:spacing w:after="0" w:line="240" w:lineRule="auto"/>
+              <w:jc w:val="center"/>
+              <w:rPr>
+                <w:rFonts w:ascii="Calibri" w:eastAsia="Times New Roman" w:hAnsi="Calibri" w:cs="Times New Roman"/>
+              </w:rPr>
+            </w:pPr>
+            <w:r>
+              <w:rPr>
+                <w:rFonts w:ascii="Calibri" w:eastAsia="Times New Roman" w:hAnsi="Calibri" w:cs="Times New Roman"/>
+              </w:rPr>
+              <w:t>0</w:t>
+            </w:r>
+          </w:p>
+        </w:tc>
+        <w:tc>
+          <w:tcPr>
+            <w:tcW w:w="1155" w:type="dxa"/>
+            <w:tcBorders>
+              <w:top w:val="nil"/>
+              <w:left w:val="nil"/>
+              <w:bottom w:val="single" w:sz="4" w:space="0" w:color="auto"/>
+              <w:right w:val="single" w:sz="4" w:space="0" w:color="auto"/>
+            </w:tcBorders>
+            <w:shd w:val="clear" w:color="auto" w:fill="auto"/>
+            <w:noWrap/>
+            <w:vAlign w:val="bottom"/>
+            <w:hideMark/>
+          </w:tcPr>
+          <w:p>
+            <w:pPr>
+              <w:spacing w:after="0" w:line="240" w:lineRule="auto"/>
+              <w:jc w:val="center"/>
+              <w:rPr>
+                <w:rFonts w:ascii="Calibri" w:eastAsia="Times New Roman" w:hAnsi="Calibri" w:cs="Times New Roman"/>
+                <w:color w:val="000000"/>
+              </w:rPr>
+            </w:pPr>
+            <w:r>
+              <w:rPr>
+                <w:rFonts w:ascii="Calibri" w:eastAsia="Times New Roman" w:hAnsi="Calibri" w:cs="Times New Roman"/>
+                <w:color w:val="000000"/>
+              </w:rPr>
+              <w:t>0</w:t>
+            </w:r>
+          </w:p>
+        </w:tc>
+      </w:tr>
+      <w:tr>
+        <w:trPr>
+          <w:trHeight w:val="300"/>
+          <w:jc w:val="center"/>
+        </w:trPr>
+        <w:tc>
+          <w:tcPr>
+            <w:tcW w:w="761" w:type="dxa"/>
+            <w:vMerge/>
+            <w:tcBorders>
+              <w:top w:val="nil"/>
+              <w:left w:val="single" w:sz="4" w:space="0" w:color="auto"/>
+              <w:bottom w:val="single" w:sz="4" w:space="0" w:color="auto"/>
+              <w:right w:val="single" w:sz="4" w:space="0" w:color="auto"/>
+            </w:tcBorders>
+            <w:vAlign w:val="center"/>
+            <w:hideMark/>
+          </w:tcPr>
+          <w:p>
+            <w:pPr>
+              <w:spacing w:after="0" w:line="240" w:lineRule="auto"/>
+              <w:rPr>
+                <w:rFonts w:ascii="Calibri" w:eastAsia="Times New Roman" w:hAnsi="Calibri" w:cs="Times New Roman"/>
+                <w:b/>
+                <w:bCs/>
+                <w:color w:val="000000"/>
+              </w:rPr>
+            </w:pPr>
+          </w:p>
+        </w:tc>
+        <w:tc>
+          <w:tcPr>
+            <w:tcW w:w="1155" w:type="dxa"/>
+            <w:tcBorders>
+              <w:top w:val="nil"/>
+              <w:left w:val="nil"/>
+              <w:bottom w:val="single" w:sz="4" w:space="0" w:color="auto"/>
+              <w:right w:val="single" w:sz="4" w:space="0" w:color="auto"/>
+            </w:tcBorders>
+            <w:shd w:val="clear" w:color="auto" w:fill="auto"/>
+            <w:noWrap/>
+            <w:vAlign w:val="bottom"/>
+            <w:hideMark/>
+          </w:tcPr>
+          <w:p>
+            <w:pPr>
+              <w:spacing w:after="0" w:line="240" w:lineRule="auto"/>
+              <w:jc w:val="center"/>
+              <w:rPr>
+                <w:rFonts w:ascii="Calibri" w:eastAsia="Times New Roman" w:hAnsi="Calibri" w:cs="Times New Roman"/>
+                <w:b/>
+                <w:bCs/>
+                <w:color w:val="FF0000"/>
+              </w:rPr>
+            </w:pPr>
+            <w:r>
+              <w:rPr>
+                <w:rFonts w:ascii="Calibri" w:eastAsia="Times New Roman" w:hAnsi="Calibri" w:cs="Times New Roman"/>
+                <w:b/>
+                <w:bCs/>
+                <w:color w:val="FF0000"/>
+              </w:rPr>
+              <w:t>0</w:t>
+            </w:r>
+          </w:p>
+        </w:tc>
+        <w:tc>
+          <w:tcPr>
+            <w:tcW w:w="767" w:type="dxa"/>
+            <w:tcBorders>
+              <w:top w:val="nil"/>
+              <w:left w:val="nil"/>
+              <w:bottom w:val="single" w:sz="4" w:space="0" w:color="auto"/>
+              <w:right w:val="single" w:sz="4" w:space="0" w:color="auto"/>
+            </w:tcBorders>
+            <w:shd w:val="clear" w:color="auto" w:fill="auto"/>
+            <w:noWrap/>
+            <w:vAlign w:val="bottom"/>
+            <w:hideMark/>
+          </w:tcPr>
+          <w:p>
+            <w:pPr>
+              <w:spacing w:after="0" w:line="240" w:lineRule="auto"/>
+              <w:jc w:val="center"/>
+              <w:rPr>
+                <w:rFonts w:ascii="Calibri" w:eastAsia="Times New Roman" w:hAnsi="Calibri" w:cs="Times New Roman"/>
+              </w:rPr>
+            </w:pPr>
+            <w:r>
+              <w:rPr>
+                <w:rFonts w:ascii="Calibri" w:eastAsia="Times New Roman" w:hAnsi="Calibri" w:cs="Times New Roman"/>
+              </w:rPr>
+              <w:t>0</w:t>
+            </w:r>
+          </w:p>
+        </w:tc>
+        <w:tc>
+          <w:tcPr>
+            <w:tcW w:w="767" w:type="dxa"/>
+            <w:tcBorders>
+              <w:top w:val="nil"/>
+              <w:left w:val="nil"/>
+              <w:bottom w:val="single" w:sz="4" w:space="0" w:color="auto"/>
+              <w:right w:val="single" w:sz="4" w:space="0" w:color="auto"/>
+            </w:tcBorders>
+            <w:shd w:val="clear" w:color="auto" w:fill="auto"/>
+            <w:noWrap/>
+            <w:vAlign w:val="bottom"/>
+            <w:hideMark/>
+          </w:tcPr>
+          <w:p>
+            <w:pPr>
+              <w:spacing w:after="0" w:line="240" w:lineRule="auto"/>
+              <w:jc w:val="center"/>
+              <w:rPr>
+                <w:rFonts w:ascii="Calibri" w:eastAsia="Times New Roman" w:hAnsi="Calibri" w:cs="Times New Roman"/>
+                <w:color w:val="FF0000"/>
+              </w:rPr>
+            </w:pPr>
+            <w:r>
+              <w:rPr>
+                <w:rFonts w:ascii="Calibri" w:eastAsia="Times New Roman" w:hAnsi="Calibri" w:cs="Times New Roman"/>
+                <w:color w:val="FF0000"/>
+              </w:rPr>
+              <w:t>0</w:t>
+            </w:r>
+          </w:p>
+        </w:tc>
+        <w:tc>
+          <w:tcPr>
+            <w:tcW w:w="1155" w:type="dxa"/>
+            <w:tcBorders>
+              <w:top w:val="nil"/>
+              <w:left w:val="nil"/>
+              <w:bottom w:val="single" w:sz="4" w:space="0" w:color="auto"/>
+              <w:right w:val="single" w:sz="4" w:space="0" w:color="auto"/>
+            </w:tcBorders>
+            <w:shd w:val="clear" w:color="auto" w:fill="auto"/>
+            <w:noWrap/>
+            <w:vAlign w:val="bottom"/>
+            <w:hideMark/>
+          </w:tcPr>
+          <w:p>
+            <w:pPr>
+              <w:spacing w:after="0" w:line="240" w:lineRule="auto"/>
+              <w:jc w:val="center"/>
+              <w:rPr>
+                <w:rFonts w:ascii="Calibri" w:eastAsia="Times New Roman" w:hAnsi="Calibri" w:cs="Times New Roman"/>
+                <w:color w:val="FF0000"/>
+              </w:rPr>
+            </w:pPr>
+            <w:r>
+              <w:rPr>
+                <w:rFonts w:ascii="Calibri" w:eastAsia="Times New Roman" w:hAnsi="Calibri" w:cs="Times New Roman"/>
+                <w:color w:val="FF0000"/>
+              </w:rPr>
+              <w:t>0</w:t>
+            </w:r>
+          </w:p>
+        </w:tc>
+        <w:tc>
+          <w:tcPr>
+            <w:tcW w:w="1155" w:type="dxa"/>
+            <w:tcBorders>
+              <w:top w:val="nil"/>
+              <w:left w:val="nil"/>
+              <w:bottom w:val="single" w:sz="4" w:space="0" w:color="auto"/>
+              <w:right w:val="single" w:sz="4" w:space="0" w:color="auto"/>
+            </w:tcBorders>
+            <w:shd w:val="clear" w:color="auto" w:fill="auto"/>
+            <w:noWrap/>
+            <w:vAlign w:val="bottom"/>
+            <w:hideMark/>
+          </w:tcPr>
+          <w:p>
+            <w:pPr>
+              <w:spacing w:after="0" w:line="240" w:lineRule="auto"/>
+              <w:jc w:val="center"/>
+              <w:rPr>
+                <w:rFonts w:ascii="Calibri" w:eastAsia="Times New Roman" w:hAnsi="Calibri" w:cs="Times New Roman"/>
+                <w:color w:val="FF0000"/>
+              </w:rPr>
+            </w:pPr>
+            <w:r>
+              <w:rPr>
+                <w:rFonts w:ascii="Calibri" w:eastAsia="Times New Roman" w:hAnsi="Calibri" w:cs="Times New Roman"/>
+                <w:color w:val="FF0000"/>
+              </w:rPr>
+              <w:t>0</w:t>
+            </w:r>
+          </w:p>
+        </w:tc>
+      </w:tr>
+      <w:tr>
+        <w:trPr>
+          <w:trHeight w:val="300"/>
+          <w:jc w:val="center"/>
+        </w:trPr>
+        <w:tc>
+          <w:tcPr>
+            <w:tcW w:w="761" w:type="dxa"/>
+            <w:vMerge/>
+            <w:tcBorders>
+              <w:top w:val="nil"/>
+              <w:left w:val="single" w:sz="4" w:space="0" w:color="auto"/>
+              <w:bottom w:val="single" w:sz="4" w:space="0" w:color="auto"/>
+              <w:right w:val="single" w:sz="4" w:space="0" w:color="auto"/>
+            </w:tcBorders>
+            <w:vAlign w:val="center"/>
+            <w:hideMark/>
+          </w:tcPr>
+          <w:p>
+            <w:pPr>
+              <w:spacing w:after="0" w:line="240" w:lineRule="auto"/>
+              <w:rPr>
+                <w:rFonts w:ascii="Calibri" w:eastAsia="Times New Roman" w:hAnsi="Calibri" w:cs="Times New Roman"/>
+                <w:b/>
+                <w:bCs/>
+                <w:color w:val="000000"/>
+              </w:rPr>
+            </w:pPr>
+          </w:p>
+        </w:tc>
+        <w:tc>
+          <w:tcPr>
+            <w:tcW w:w="1155" w:type="dxa"/>
+            <w:tcBorders>
+              <w:top w:val="nil"/>
+              <w:left w:val="nil"/>
+              <w:bottom w:val="single" w:sz="4" w:space="0" w:color="auto"/>
+              <w:right w:val="single" w:sz="4" w:space="0" w:color="auto"/>
+            </w:tcBorders>
+            <w:shd w:val="clear" w:color="auto" w:fill="auto"/>
+            <w:noWrap/>
+            <w:vAlign w:val="bottom"/>
+            <w:hideMark/>
+          </w:tcPr>
+          <w:p>
+            <w:pPr>
+              <w:spacing w:after="0" w:line="240" w:lineRule="auto"/>
+              <w:jc w:val="center"/>
+              <w:rPr>
+                <w:rFonts w:ascii="Calibri" w:eastAsia="Times New Roman" w:hAnsi="Calibri" w:cs="Times New Roman"/>
+                <w:b/>
+                <w:bCs/>
+                <w:color w:val="FF0000"/>
+              </w:rPr>
+            </w:pPr>
+            <w:r>
+              <w:rPr>
+                <w:rFonts w:ascii="Calibri" w:eastAsia="Times New Roman" w:hAnsi="Calibri" w:cs="Times New Roman"/>
+                <w:b/>
+                <w:bCs/>
+                <w:color w:val="FF0000"/>
+              </w:rPr>
+              <w:t>!0</w:t>
+            </w:r>
+          </w:p>
+        </w:tc>
+        <w:tc>
+          <w:tcPr>
+            <w:tcW w:w="767" w:type="dxa"/>
+            <w:tcBorders>
+              <w:top w:val="nil"/>
+              <w:left w:val="nil"/>
+              <w:bottom w:val="single" w:sz="4" w:space="0" w:color="auto"/>
+              <w:right w:val="single" w:sz="4" w:space="0" w:color="auto"/>
+            </w:tcBorders>
+            <w:shd w:val="clear" w:color="auto" w:fill="auto"/>
+            <w:noWrap/>
+            <w:vAlign w:val="bottom"/>
+            <w:hideMark/>
+          </w:tcPr>
+          <w:p>
+            <w:pPr>
+              <w:spacing w:after="0" w:line="240" w:lineRule="auto"/>
+              <w:jc w:val="center"/>
+              <w:rPr>
+                <w:rFonts w:ascii="Calibri" w:eastAsia="Times New Roman" w:hAnsi="Calibri" w:cs="Times New Roman"/>
+              </w:rPr>
+            </w:pPr>
+            <w:r>
+              <w:rPr>
+                <w:rFonts w:ascii="Calibri" w:eastAsia="Times New Roman" w:hAnsi="Calibri" w:cs="Times New Roman"/>
+              </w:rPr>
+              <w:t>0</w:t>
+            </w:r>
+          </w:p>
+        </w:tc>
+        <w:tc>
+          <w:tcPr>
+            <w:tcW w:w="767" w:type="dxa"/>
+            <w:tcBorders>
+              <w:top w:val="nil"/>
+              <w:left w:val="nil"/>
+              <w:bottom w:val="single" w:sz="4" w:space="0" w:color="auto"/>
+              <w:right w:val="single" w:sz="4" w:space="0" w:color="auto"/>
+            </w:tcBorders>
+            <w:shd w:val="clear" w:color="auto" w:fill="auto"/>
+            <w:noWrap/>
+            <w:vAlign w:val="bottom"/>
+            <w:hideMark/>
+          </w:tcPr>
+          <w:p>
+            <w:pPr>
+              <w:spacing w:after="0" w:line="240" w:lineRule="auto"/>
+              <w:jc w:val="center"/>
+              <w:rPr>
+                <w:rFonts w:ascii="Calibri" w:eastAsia="Times New Roman" w:hAnsi="Calibri" w:cs="Times New Roman"/>
+                <w:color w:val="FF0000"/>
+              </w:rPr>
+            </w:pPr>
+            <w:r>
+              <w:rPr>
+                <w:rFonts w:ascii="Calibri" w:eastAsia="Times New Roman" w:hAnsi="Calibri" w:cs="Times New Roman"/>
+                <w:color w:val="FF0000"/>
+              </w:rPr>
+              <w:t>0</w:t>
+            </w:r>
+          </w:p>
+        </w:tc>
+        <w:tc>
+          <w:tcPr>
+            <w:tcW w:w="1155" w:type="dxa"/>
+            <w:tcBorders>
+              <w:top w:val="nil"/>
+              <w:left w:val="nil"/>
+              <w:bottom w:val="single" w:sz="4" w:space="0" w:color="auto"/>
+              <w:right w:val="single" w:sz="4" w:space="0" w:color="auto"/>
+            </w:tcBorders>
+            <w:shd w:val="clear" w:color="auto" w:fill="auto"/>
+            <w:noWrap/>
+            <w:vAlign w:val="bottom"/>
+            <w:hideMark/>
+          </w:tcPr>
+          <w:p>
+            <w:pPr>
+              <w:spacing w:after="0" w:line="240" w:lineRule="auto"/>
+              <w:jc w:val="center"/>
+              <w:rPr>
+                <w:rFonts w:ascii="Calibri" w:eastAsia="Times New Roman" w:hAnsi="Calibri" w:cs="Times New Roman"/>
+                <w:color w:val="FF0000"/>
+              </w:rPr>
+            </w:pPr>
+            <w:r>
+              <w:rPr>
+                <w:rFonts w:ascii="Calibri" w:eastAsia="Times New Roman" w:hAnsi="Calibri" w:cs="Times New Roman"/>
+                <w:color w:val="FF0000"/>
+              </w:rPr>
+              <w:t>!0</w:t>
+            </w:r>
+          </w:p>
+        </w:tc>
+        <w:tc>
+          <w:tcPr>
+            <w:tcW w:w="1155" w:type="dxa"/>
+            <w:tcBorders>
+              <w:top w:val="nil"/>
+              <w:left w:val="nil"/>
+              <w:bottom w:val="single" w:sz="4" w:space="0" w:color="auto"/>
+              <w:right w:val="single" w:sz="4" w:space="0" w:color="auto"/>
+            </w:tcBorders>
+            <w:shd w:val="clear" w:color="auto" w:fill="auto"/>
+            <w:noWrap/>
+            <w:vAlign w:val="bottom"/>
+            <w:hideMark/>
+          </w:tcPr>
+          <w:p>
+            <w:pPr>
+              <w:spacing w:after="0" w:line="240" w:lineRule="auto"/>
+              <w:jc w:val="center"/>
+              <w:rPr>
+                <w:rFonts w:ascii="Calibri" w:eastAsia="Times New Roman" w:hAnsi="Calibri" w:cs="Times New Roman"/>
+                <w:color w:val="FF0000"/>
+              </w:rPr>
+            </w:pPr>
+            <w:r>
+              <w:rPr>
+                <w:rFonts w:ascii="Calibri" w:eastAsia="Times New Roman" w:hAnsi="Calibri" w:cs="Times New Roman"/>
+                <w:color w:val="FF0000"/>
+              </w:rPr>
+              <w:t>!0</w:t>
+            </w:r>
+          </w:p>
+        </w:tc>
+      </w:tr>
+      <w:tr>
+        <w:trPr>
+          <w:trHeight w:val="300"/>
+          <w:jc w:val="center"/>
+        </w:trPr>
+        <w:tc>
+          <w:tcPr>
+            <w:tcW w:w="761" w:type="dxa"/>
+            <w:vMerge/>
+            <w:tcBorders>
+              <w:top w:val="nil"/>
+              <w:left w:val="single" w:sz="4" w:space="0" w:color="auto"/>
+              <w:bottom w:val="single" w:sz="4" w:space="0" w:color="auto"/>
+              <w:right w:val="single" w:sz="4" w:space="0" w:color="auto"/>
+            </w:tcBorders>
+            <w:vAlign w:val="center"/>
+            <w:hideMark/>
+          </w:tcPr>
+          <w:p>
+            <w:pPr>
+              <w:spacing w:after="0" w:line="240" w:lineRule="auto"/>
+              <w:rPr>
+                <w:rFonts w:ascii="Calibri" w:eastAsia="Times New Roman" w:hAnsi="Calibri" w:cs="Times New Roman"/>
+                <w:b/>
+                <w:bCs/>
+                <w:color w:val="000000"/>
+              </w:rPr>
+            </w:pPr>
+          </w:p>
+        </w:tc>
+        <w:tc>
+          <w:tcPr>
+            <w:tcW w:w="1155" w:type="dxa"/>
+            <w:tcBorders>
+              <w:top w:val="nil"/>
+              <w:left w:val="nil"/>
+              <w:bottom w:val="single" w:sz="4" w:space="0" w:color="auto"/>
+              <w:right w:val="single" w:sz="4" w:space="0" w:color="auto"/>
+            </w:tcBorders>
+            <w:shd w:val="clear" w:color="auto" w:fill="auto"/>
+            <w:noWrap/>
+            <w:vAlign w:val="bottom"/>
+            <w:hideMark/>
+          </w:tcPr>
+          <w:p>
+            <w:pPr>
+              <w:spacing w:after="0" w:line="240" w:lineRule="auto"/>
+              <w:jc w:val="center"/>
+              <w:rPr>
+                <w:rFonts w:ascii="Calibri" w:eastAsia="Times New Roman" w:hAnsi="Calibri" w:cs="Times New Roman"/>
+                <w:b/>
+                <w:bCs/>
+                <w:color w:val="000000"/>
+              </w:rPr>
+            </w:pPr>
+            <w:r>
+              <w:rPr>
+                <w:rFonts w:ascii="Calibri" w:eastAsia="Times New Roman" w:hAnsi="Calibri" w:cs="Times New Roman"/>
+                <w:b/>
+                <w:bCs/>
+                <w:color w:val="000000"/>
+              </w:rPr>
+              <w:t>!0</w:t>
+            </w:r>
+          </w:p>
+        </w:tc>
+        <w:tc>
+          <w:tcPr>
+            <w:tcW w:w="767" w:type="dxa"/>
+            <w:tcBorders>
+              <w:top w:val="nil"/>
+              <w:left w:val="nil"/>
+              <w:bottom w:val="single" w:sz="4" w:space="0" w:color="auto"/>
+              <w:right w:val="single" w:sz="4" w:space="0" w:color="auto"/>
+            </w:tcBorders>
+            <w:shd w:val="clear" w:color="auto" w:fill="auto"/>
+            <w:noWrap/>
+            <w:vAlign w:val="bottom"/>
+            <w:hideMark/>
+          </w:tcPr>
+          <w:p>
+            <w:pPr>
+              <w:spacing w:after="0" w:line="240" w:lineRule="auto"/>
+              <w:jc w:val="center"/>
+              <w:rPr>
+                <w:rFonts w:ascii="Calibri" w:eastAsia="Times New Roman" w:hAnsi="Calibri" w:cs="Times New Roman"/>
+                <w:color w:val="000000"/>
+              </w:rPr>
+            </w:pPr>
+            <w:r>
+              <w:rPr>
+                <w:rFonts w:ascii="Calibri" w:eastAsia="Times New Roman" w:hAnsi="Calibri" w:cs="Times New Roman"/>
+                <w:color w:val="000000"/>
+              </w:rPr>
+              <w:t>0</w:t>
+            </w:r>
+          </w:p>
+        </w:tc>
+        <w:tc>
+          <w:tcPr>
+            <w:tcW w:w="767" w:type="dxa"/>
+            <w:tcBorders>
+              <w:top w:val="nil"/>
+              <w:left w:val="nil"/>
+              <w:bottom w:val="single" w:sz="4" w:space="0" w:color="auto"/>
+              <w:right w:val="single" w:sz="4" w:space="0" w:color="auto"/>
+            </w:tcBorders>
+            <w:shd w:val="clear" w:color="auto" w:fill="auto"/>
+            <w:noWrap/>
+            <w:vAlign w:val="bottom"/>
+            <w:hideMark/>
+          </w:tcPr>
+          <w:p>
+            <w:pPr>
+              <w:spacing w:after="0" w:line="240" w:lineRule="auto"/>
+              <w:jc w:val="center"/>
+              <w:rPr>
+                <w:rFonts w:ascii="Calibri" w:eastAsia="Times New Roman" w:hAnsi="Calibri" w:cs="Times New Roman"/>
+                <w:color w:val="FF0000"/>
+              </w:rPr>
+            </w:pPr>
+            <w:r>
+              <w:rPr>
+                <w:rFonts w:ascii="Calibri" w:eastAsia="Times New Roman" w:hAnsi="Calibri" w:cs="Times New Roman"/>
+                <w:color w:val="FF0000"/>
+              </w:rPr>
+              <w:t>0</w:t>
+            </w:r>
+          </w:p>
+        </w:tc>
+        <w:tc>
+          <w:tcPr>
+            <w:tcW w:w="1155" w:type="dxa"/>
+            <w:tcBorders>
+              <w:top w:val="nil"/>
+              <w:left w:val="nil"/>
+              <w:bottom w:val="single" w:sz="4" w:space="0" w:color="auto"/>
+              <w:right w:val="single" w:sz="4" w:space="0" w:color="auto"/>
+            </w:tcBorders>
+            <w:shd w:val="clear" w:color="auto" w:fill="auto"/>
+            <w:noWrap/>
+            <w:vAlign w:val="bottom"/>
+            <w:hideMark/>
+          </w:tcPr>
+          <w:p>
+            <w:pPr>
+              <w:spacing w:after="0" w:line="240" w:lineRule="auto"/>
+              <w:jc w:val="center"/>
+              <w:rPr>
+                <w:rFonts w:ascii="Calibri" w:eastAsia="Times New Roman" w:hAnsi="Calibri" w:cs="Times New Roman"/>
+                <w:color w:val="FF0000"/>
+              </w:rPr>
+            </w:pPr>
+            <w:r>
+              <w:rPr>
+                <w:rFonts w:ascii="Calibri" w:eastAsia="Times New Roman" w:hAnsi="Calibri" w:cs="Times New Roman"/>
+                <w:color w:val="FF0000"/>
+              </w:rPr>
+              <w:t>!0</w:t>
+            </w:r>
+          </w:p>
+        </w:tc>
+        <w:tc>
+          <w:tcPr>
+            <w:tcW w:w="1155" w:type="dxa"/>
+            <w:tcBorders>
+              <w:top w:val="nil"/>
+              <w:left w:val="nil"/>
+              <w:bottom w:val="single" w:sz="4" w:space="0" w:color="auto"/>
+              <w:right w:val="single" w:sz="4" w:space="0" w:color="auto"/>
+            </w:tcBorders>
+            <w:shd w:val="clear" w:color="auto" w:fill="auto"/>
+            <w:noWrap/>
+            <w:vAlign w:val="bottom"/>
+            <w:hideMark/>
+          </w:tcPr>
+          <w:p>
+            <w:pPr>
+              <w:spacing w:after="0" w:line="240" w:lineRule="auto"/>
+              <w:jc w:val="center"/>
+              <w:rPr>
+                <w:rFonts w:ascii="Calibri" w:eastAsia="Times New Roman" w:hAnsi="Calibri" w:cs="Times New Roman"/>
+                <w:color w:val="000000"/>
+              </w:rPr>
+            </w:pPr>
+            <w:r>
+              <w:rPr>
+                <w:rFonts w:ascii="Calibri" w:eastAsia="Times New Roman" w:hAnsi="Calibri" w:cs="Times New Roman"/>
+                <w:color w:val="000000"/>
+              </w:rPr>
+              <w:t>!0</w:t>
+            </w:r>
+          </w:p>
+        </w:tc>
+      </w:tr>
+    </w:tbl>
+    <w:p/>
     <w:p>
+      <w:proofErr w:type="spellStart"/>
+      <w:proofErr w:type="gramStart"/>
       <w:r>
-        <w:lastRenderedPageBreak/>
-        <w:t xml:space="preserve">tables.h typedefs an </w:t>
+        <w:t>tables.h</w:t>
+      </w:r>
+      <w:proofErr w:type="spellEnd"/>
+      <w:proofErr w:type="gramEnd"/>
+      <w:r>
+        <w:t xml:space="preserve"> </w:t>
+      </w:r>
+      <w:proofErr w:type="spellStart"/>
+      <w:r>
+        <w:t>typedefs</w:t>
+      </w:r>
+      <w:proofErr w:type="spellEnd"/>
+      <w:r>
+        <w:t xml:space="preserve"> an </w:t>
       </w:r>
       <w:r>
         <w:rPr>
           <w:rFonts w:ascii="Courier New" w:hAnsi="Courier New" w:cs="Courier New"/>
         </w:rPr>
-        <w:t>unsigned int</w:t>
+        <w:t xml:space="preserve">unsigned </w:t>
       </w:r>
+      <w:proofErr w:type="spellStart"/>
+      <w:r>
+        <w:rPr>
+          <w:rFonts w:ascii="Courier New" w:hAnsi="Courier New" w:cs="Courier New"/>
+        </w:rPr>
+        <w:t>int</w:t>
+      </w:r>
+      <w:proofErr w:type="spellEnd"/>
       <w:r>
         <w:t xml:space="preserve"> called </w:t>
       </w:r>
+      <w:proofErr w:type="spellStart"/>
       <w:r>
         <w:rPr>
           <w:rFonts w:ascii="Courier New" w:hAnsi="Courier New" w:cs="Courier New"/>
         </w:rPr>
         <w:t>value_t</w:t>
       </w:r>
+      <w:proofErr w:type="spellEnd"/>
       <w:r>
-        <w:t>. We can change value_t to a struct containing the unsigned int, “value”, and the bool, “tainted”, which indicates whether the value is tainted.</w:t>
+        <w:t xml:space="preserve">. We can change </w:t>
+      </w:r>
+      <w:proofErr w:type="spellStart"/>
+      <w:r>
+        <w:t>value_t</w:t>
+      </w:r>
+      <w:proofErr w:type="spellEnd"/>
+      <w:r>
+        <w:t xml:space="preserve"> to a </w:t>
+      </w:r>
+      <w:proofErr w:type="spellStart"/>
+      <w:r>
+        <w:t>struct</w:t>
+      </w:r>
+      <w:proofErr w:type="spellEnd"/>
+      <w:r>
+        <w:t xml:space="preserve"> containing the unsigned </w:t>
+      </w:r>
+      <w:proofErr w:type="spellStart"/>
+      <w:r>
+        <w:t>int</w:t>
+      </w:r>
+      <w:proofErr w:type="spellEnd"/>
+      <w:r>
+        <w:t xml:space="preserve">, “value”, and the </w:t>
+      </w:r>
+      <w:proofErr w:type="spellStart"/>
+      <w:r>
+        <w:t>bool</w:t>
+      </w:r>
+      <w:proofErr w:type="spellEnd"/>
+      <w:r>
+        <w:t>, “tainted”, which indicates whether the value is tainted.</w:t>
       </w:r>
     </w:p>
     <w:p>
       <w:r>
-        <w:t>Then we need to ensure that in eval.c, which returns a type of value_t, instead of just adding, subtracting, or referencing a the value_t, we perform the arithmetic operations on value_t.value, and perform the taint-flow operations on value_t.tainted to determine the flow of the taint.</w:t>
+        <w:t xml:space="preserve">Then we need to ensure that in </w:t>
+      </w:r>
+      <w:proofErr w:type="spellStart"/>
+      <w:r>
+        <w:t>eval.c</w:t>
+      </w:r>
+      <w:proofErr w:type="spellEnd"/>
+      <w:r>
+        <w:t xml:space="preserve">, which returns a type of </w:t>
+      </w:r>
+      <w:proofErr w:type="spellStart"/>
+      <w:r>
+        <w:t>value_t</w:t>
+      </w:r>
+      <w:proofErr w:type="spellEnd"/>
+      <w:r>
+        <w:t xml:space="preserve">, instead of just adding, subtracting, or referencing </w:t>
+      </w:r>
+      <w:proofErr w:type="gramStart"/>
+      <w:r>
+        <w:t>a the</w:t>
+      </w:r>
+      <w:proofErr w:type="gramEnd"/>
+      <w:r>
+        <w:t xml:space="preserve"> </w:t>
+      </w:r>
+      <w:proofErr w:type="spellStart"/>
+      <w:r>
+        <w:t>value_t</w:t>
+      </w:r>
+      <w:proofErr w:type="spellEnd"/>
+      <w:r>
+        <w:t xml:space="preserve">, we perform the arithmetic operations on </w:t>
+      </w:r>
+      <w:proofErr w:type="spellStart"/>
+      <w:r>
+        <w:t>value_t.value</w:t>
+      </w:r>
+      <w:proofErr w:type="spellEnd"/>
+      <w:r>
+        <w:t xml:space="preserve">, and perform the taint-flow operations on </w:t>
+      </w:r>
+      <w:proofErr w:type="spellStart"/>
+      <w:r>
+        <w:t>value_t.tainted</w:t>
+      </w:r>
+      <w:proofErr w:type="spellEnd"/>
+      <w:r>
+        <w:t xml:space="preserve"> to determine the flow of the taint.</w:t>
       </w:r>
     </w:p>
     <w:p>
       <w:r>
-        <w:t>Then, in eval_stmts, when a PRINT command is encountered, we simply have to check the taint to see if we print out any special print statements, or if we can print out the correct value.</w:t>
+        <w:t xml:space="preserve">Then, in </w:t>
+      </w:r>
+      <w:proofErr w:type="spellStart"/>
+      <w:r>
+        <w:t>eval_stmts</w:t>
+      </w:r>
+      <w:proofErr w:type="spellEnd"/>
+      <w:r>
+        <w:t>, when a PRINT command is encountered, we simply have to check the taint to see if we print out any special print statements, or if we can print out the correct value.</w:t>
       </w:r>
     </w:p>
     <w:p>
       <w:r>
-        <w:t>I’ve already *slightly* modified the code in tables, so if you do a git pull, what you pull won’t exactly match what we originally downloaded for the assignment.</w:t>
+        <w:t xml:space="preserve">I’ve already *slightly* modified the code in tables, so if you do a </w:t>
+      </w:r>
+      <w:proofErr w:type="spellStart"/>
+      <w:r>
+        <w:t>git</w:t>
+      </w:r>
+      <w:proofErr w:type="spellEnd"/>
+      <w:r>
+        <w:t xml:space="preserve"> pull, what you pull won’t exactly match what we originally downloaded for the assignment.</w:t>
       </w:r>
     </w:p>
     <w:p>
@@ -4359,8 +5669,6 @@
       <w:r>
         <w:t>-John</w:t>
       </w:r>
-      <w:bookmarkStart w:id="0" w:name="_GoBack"/>
-      <w:bookmarkEnd w:id="0"/>
     </w:p>
     <w:sectPr>
       <w:pgSz w:w="12240" w:h="15840"/>

</xml_diff>

<commit_message>
Slight change to DIVIDE taint logic
</commit_message>
<xml_diff>
--- a/hw5/writeup.docx
+++ b/hw5/writeup.docx
@@ -328,13 +328,7 @@
                   <w:rPr>
                     <w:rFonts w:ascii="Cambria Math" w:hAnsi="Cambria Math"/>
                   </w:rPr>
-                  <m:t xml:space="preserve">(e==!0 AND </m:t>
-                </m:r>
-                <m:r>
-                  <w:rPr>
-                    <w:rFonts w:ascii="Cambria Math" w:hAnsi="Cambria Math"/>
-                  </w:rPr>
-                  <m:t>e</m:t>
+                  <m:t>(e==!0 AND e</m:t>
                 </m:r>
                 <m:sSub>
                   <m:sSubPr>
@@ -545,8 +539,6 @@
             </m:oMathPara>
           </w:p>
         </w:tc>
-        <w:bookmarkStart w:id="0" w:name="_GoBack"/>
-        <w:bookmarkEnd w:id="0"/>
       </w:tr>
       <w:tr>
         <w:trPr>
@@ -569,6 +561,257 @@
                 <w:rFonts w:ascii="Courier New" w:hAnsi="Courier New" w:cs="Courier New"/>
               </w:rPr>
               <w:t>e / e’</w:t>
+            </w:r>
+          </w:p>
+        </w:tc>
+        <w:tc>
+          <w:tcPr>
+            <w:tcW w:w="3784" w:type="dxa"/>
+            <w:vAlign w:val="center"/>
+          </w:tcPr>
+          <w:p>
+            <w:pPr>
+              <w:jc w:val="center"/>
+              <w:rPr>
+                <w:rFonts w:ascii="Courier New" w:eastAsiaTheme="minorEastAsia" w:hAnsi="Courier New" w:cs="Courier New"/>
+              </w:rPr>
+            </w:pPr>
+            <m:oMathPara>
+              <m:oMath>
+                <m:r>
+                  <w:rPr>
+                    <w:rFonts w:ascii="Cambria Math" w:hAnsi="Cambria Math"/>
+                  </w:rPr>
+                  <m:t>(e==!0 AND e</m:t>
+                </m:r>
+                <m:sSub>
+                  <m:sSubPr>
+                    <m:ctrlPr>
+                      <w:rPr>
+                        <w:rFonts w:ascii="Cambria Math" w:hAnsi="Cambria Math"/>
+                        <w:i/>
+                      </w:rPr>
+                    </m:ctrlPr>
+                  </m:sSubPr>
+                  <m:e>
+                    <m:r>
+                      <w:rPr>
+                        <w:rFonts w:ascii="Cambria Math" w:hAnsi="Cambria Math"/>
+                      </w:rPr>
+                      <m:t>’</m:t>
+                    </m:r>
+                  </m:e>
+                  <m:sub>
+                    <m:r>
+                      <w:rPr>
+                        <w:rFonts w:ascii="Cambria Math" w:hAnsi="Cambria Math"/>
+                      </w:rPr>
+                      <m:t>t</m:t>
+                    </m:r>
+                  </m:sub>
+                </m:sSub>
+                <m:r>
+                  <w:rPr>
+                    <w:rFonts w:ascii="Cambria Math" w:hAnsi="Cambria Math"/>
+                  </w:rPr>
+                  <m:t>)</m:t>
+                </m:r>
+              </m:oMath>
+            </m:oMathPara>
+          </w:p>
+          <w:p>
+            <w:pPr>
+              <w:jc w:val="center"/>
+              <w:rPr>
+                <w:rFonts w:ascii="Cambria Math" w:eastAsiaTheme="minorEastAsia" w:hAnsi="Cambria Math" w:cs="Courier New"/>
+                <w:oMath/>
+              </w:rPr>
+            </w:pPr>
+            <m:oMathPara>
+              <m:oMath>
+                <m:r>
+                  <w:rPr>
+                    <w:rFonts w:ascii="Cambria Math" w:eastAsiaTheme="minorEastAsia" w:hAnsi="Cambria Math" w:cs="Courier New"/>
+                  </w:rPr>
+                  <m:t>OR (</m:t>
+                </m:r>
+                <m:sSup>
+                  <m:sSupPr>
+                    <m:ctrlPr>
+                      <w:rPr>
+                        <w:rFonts w:ascii="Cambria Math" w:eastAsiaTheme="minorEastAsia" w:hAnsi="Cambria Math" w:cs="Courier New"/>
+                        <w:i/>
+                      </w:rPr>
+                    </m:ctrlPr>
+                  </m:sSupPr>
+                  <m:e>
+                    <m:r>
+                      <w:rPr>
+                        <w:rFonts w:ascii="Cambria Math" w:eastAsiaTheme="minorEastAsia" w:hAnsi="Cambria Math" w:cs="Courier New"/>
+                      </w:rPr>
+                      <m:t>e</m:t>
+                    </m:r>
+                  </m:e>
+                  <m:sup>
+                    <m:r>
+                      <w:rPr>
+                        <w:rFonts w:ascii="Cambria Math" w:eastAsiaTheme="minorEastAsia" w:hAnsi="Cambria Math" w:cs="Courier New"/>
+                      </w:rPr>
+                      <m:t>'</m:t>
+                    </m:r>
+                  </m:sup>
+                </m:sSup>
+                <m:r>
+                  <w:rPr>
+                    <w:rFonts w:ascii="Cambria Math" w:eastAsiaTheme="minorEastAsia" w:hAnsi="Cambria Math" w:cs="Courier New"/>
+                  </w:rPr>
+                  <m:t xml:space="preserve">==!0 AND </m:t>
+                </m:r>
+                <m:sSub>
+                  <m:sSubPr>
+                    <m:ctrlPr>
+                      <w:rPr>
+                        <w:rFonts w:ascii="Cambria Math" w:eastAsiaTheme="minorEastAsia" w:hAnsi="Cambria Math" w:cs="Courier New"/>
+                        <w:i/>
+                      </w:rPr>
+                    </m:ctrlPr>
+                  </m:sSubPr>
+                  <m:e>
+                    <m:r>
+                      <w:rPr>
+                        <w:rFonts w:ascii="Cambria Math" w:eastAsiaTheme="minorEastAsia" w:hAnsi="Cambria Math" w:cs="Courier New"/>
+                      </w:rPr>
+                      <m:t>e</m:t>
+                    </m:r>
+                  </m:e>
+                  <m:sub>
+                    <m:r>
+                      <w:rPr>
+                        <w:rFonts w:ascii="Cambria Math" w:eastAsiaTheme="minorEastAsia" w:hAnsi="Cambria Math" w:cs="Courier New"/>
+                      </w:rPr>
+                      <m:t>t</m:t>
+                    </m:r>
+                  </m:sub>
+                </m:sSub>
+                <m:r>
+                  <w:rPr>
+                    <w:rFonts w:ascii="Cambria Math" w:eastAsiaTheme="minorEastAsia" w:hAnsi="Cambria Math" w:cs="Courier New"/>
+                  </w:rPr>
+                  <m:t>)</m:t>
+                </m:r>
+              </m:oMath>
+            </m:oMathPara>
+          </w:p>
+          <w:p>
+            <w:pPr>
+              <w:jc w:val="center"/>
+            </w:pPr>
+            <m:oMathPara>
+              <m:oMath>
+                <m:r>
+                  <w:rPr>
+                    <w:rFonts w:ascii="Cambria Math" w:eastAsiaTheme="minorEastAsia" w:hAnsi="Cambria Math" w:cs="Courier New"/>
+                  </w:rPr>
+                  <m:t>OR (</m:t>
+                </m:r>
+                <m:sSub>
+                  <m:sSubPr>
+                    <m:ctrlPr>
+                      <w:rPr>
+                        <w:rFonts w:ascii="Cambria Math" w:eastAsiaTheme="minorEastAsia" w:hAnsi="Cambria Math" w:cs="Courier New"/>
+                        <w:i/>
+                      </w:rPr>
+                    </m:ctrlPr>
+                  </m:sSubPr>
+                  <m:e>
+                    <m:r>
+                      <w:rPr>
+                        <w:rFonts w:ascii="Cambria Math" w:eastAsiaTheme="minorEastAsia" w:hAnsi="Cambria Math" w:cs="Courier New"/>
+                      </w:rPr>
+                      <m:t>e</m:t>
+                    </m:r>
+                  </m:e>
+                  <m:sub>
+                    <m:r>
+                      <w:rPr>
+                        <w:rFonts w:ascii="Cambria Math" w:eastAsiaTheme="minorEastAsia" w:hAnsi="Cambria Math" w:cs="Courier New"/>
+                      </w:rPr>
+                      <m:t>t</m:t>
+                    </m:r>
+                  </m:sub>
+                </m:sSub>
+                <m:r>
+                  <w:rPr>
+                    <w:rFonts w:ascii="Cambria Math" w:eastAsiaTheme="minorEastAsia" w:hAnsi="Cambria Math" w:cs="Courier New"/>
+                  </w:rPr>
+                  <m:t xml:space="preserve">AND </m:t>
+                </m:r>
+                <m:sSubSup>
+                  <m:sSubSupPr>
+                    <m:ctrlPr>
+                      <w:rPr>
+                        <w:rFonts w:ascii="Cambria Math" w:eastAsiaTheme="minorEastAsia" w:hAnsi="Cambria Math" w:cs="Courier New"/>
+                        <w:i/>
+                      </w:rPr>
+                    </m:ctrlPr>
+                  </m:sSubSupPr>
+                  <m:e>
+                    <m:r>
+                      <w:rPr>
+                        <w:rFonts w:ascii="Cambria Math" w:eastAsiaTheme="minorEastAsia" w:hAnsi="Cambria Math" w:cs="Courier New"/>
+                      </w:rPr>
+                      <m:t>e</m:t>
+                    </m:r>
+                  </m:e>
+                  <m:sub>
+                    <m:r>
+                      <w:rPr>
+                        <w:rFonts w:ascii="Cambria Math" w:eastAsiaTheme="minorEastAsia" w:hAnsi="Cambria Math" w:cs="Courier New"/>
+                      </w:rPr>
+                      <m:t>t</m:t>
+                    </m:r>
+                  </m:sub>
+                  <m:sup>
+                    <m:r>
+                      <w:rPr>
+                        <w:rFonts w:ascii="Cambria Math" w:eastAsiaTheme="minorEastAsia" w:hAnsi="Cambria Math" w:cs="Courier New"/>
+                      </w:rPr>
+                      <m:t>'</m:t>
+                    </m:r>
+                  </m:sup>
+                </m:sSubSup>
+                <m:r>
+                  <w:rPr>
+                    <w:rFonts w:ascii="Cambria Math" w:eastAsiaTheme="minorEastAsia" w:hAnsi="Cambria Math" w:cs="Courier New"/>
+                  </w:rPr>
+                  <m:t>)</m:t>
+                </m:r>
+              </m:oMath>
+            </m:oMathPara>
+          </w:p>
+        </w:tc>
+      </w:tr>
+      <w:tr>
+        <w:trPr>
+          <w:jc w:val="center"/>
+        </w:trPr>
+        <w:tc>
+          <w:tcPr>
+            <w:tcW w:w="2693" w:type="dxa"/>
+            <w:vAlign w:val="center"/>
+          </w:tcPr>
+          <w:p>
+            <w:pPr>
+              <w:jc w:val="center"/>
+              <w:rPr>
+                <w:rFonts w:ascii="Courier New" w:hAnsi="Courier New" w:cs="Courier New"/>
+              </w:rPr>
+            </w:pPr>
+            <w:r>
+              <w:rPr>
+                <w:rFonts w:ascii="Courier New" w:hAnsi="Courier New" w:cs="Courier New"/>
+              </w:rPr>
+              <w:t>e == e’</w:t>
             </w:r>
           </w:p>
         </w:tc>
@@ -666,7 +909,7 @@
               <w:rPr>
                 <w:rFonts w:ascii="Courier New" w:hAnsi="Courier New" w:cs="Courier New"/>
               </w:rPr>
-              <w:t>e == e’</w:t>
+              <w:t>e != e’</w:t>
             </w:r>
           </w:p>
         </w:tc>
@@ -764,7 +1007,7 @@
               <w:rPr>
                 <w:rFonts w:ascii="Courier New" w:hAnsi="Courier New" w:cs="Courier New"/>
               </w:rPr>
-              <w:t>e != e’</w:t>
+              <w:t>e &gt;= e’</w:t>
             </w:r>
           </w:p>
         </w:tc>
@@ -862,7 +1105,7 @@
               <w:rPr>
                 <w:rFonts w:ascii="Courier New" w:hAnsi="Courier New" w:cs="Courier New"/>
               </w:rPr>
-              <w:t>e &gt;= e’</w:t>
+              <w:t>e &lt;= e’</w:t>
             </w:r>
           </w:p>
         </w:tc>
@@ -939,104 +1182,8 @@
             </m:oMathPara>
           </w:p>
         </w:tc>
-      </w:tr>
-      <w:tr>
-        <w:trPr>
-          <w:jc w:val="center"/>
-        </w:trPr>
-        <w:tc>
-          <w:tcPr>
-            <w:tcW w:w="2693" w:type="dxa"/>
-            <w:vAlign w:val="center"/>
-          </w:tcPr>
-          <w:p>
-            <w:pPr>
-              <w:jc w:val="center"/>
-              <w:rPr>
-                <w:rFonts w:ascii="Courier New" w:hAnsi="Courier New" w:cs="Courier New"/>
-              </w:rPr>
-            </w:pPr>
-            <w:r>
-              <w:rPr>
-                <w:rFonts w:ascii="Courier New" w:hAnsi="Courier New" w:cs="Courier New"/>
-              </w:rPr>
-              <w:t>e &lt;= e’</w:t>
-            </w:r>
-          </w:p>
-        </w:tc>
-        <w:tc>
-          <w:tcPr>
-            <w:tcW w:w="3784" w:type="dxa"/>
-            <w:vAlign w:val="center"/>
-          </w:tcPr>
-          <w:p>
-            <w:pPr>
-              <w:jc w:val="center"/>
-            </w:pPr>
-            <m:oMathPara>
-              <m:oMath>
-                <m:sSub>
-                  <m:sSubPr>
-                    <m:ctrlPr>
-                      <w:rPr>
-                        <w:rFonts w:ascii="Cambria Math" w:hAnsi="Cambria Math"/>
-                        <w:i/>
-                      </w:rPr>
-                    </m:ctrlPr>
-                  </m:sSubPr>
-                  <m:e>
-                    <m:r>
-                      <w:rPr>
-                        <w:rFonts w:ascii="Cambria Math" w:hAnsi="Cambria Math"/>
-                      </w:rPr>
-                      <m:t>e</m:t>
-                    </m:r>
-                  </m:e>
-                  <m:sub>
-                    <m:r>
-                      <w:rPr>
-                        <w:rFonts w:ascii="Cambria Math" w:hAnsi="Cambria Math"/>
-                      </w:rPr>
-                      <m:t>t</m:t>
-                    </m:r>
-                  </m:sub>
-                </m:sSub>
-                <m:r>
-                  <w:rPr>
-                    <w:rFonts w:ascii="Cambria Math" w:hAnsi="Cambria Math"/>
-                  </w:rPr>
-                  <m:t>OR e</m:t>
-                </m:r>
-                <m:sSub>
-                  <m:sSubPr>
-                    <m:ctrlPr>
-                      <w:rPr>
-                        <w:rFonts w:ascii="Cambria Math" w:hAnsi="Cambria Math"/>
-                        <w:i/>
-                      </w:rPr>
-                    </m:ctrlPr>
-                  </m:sSubPr>
-                  <m:e>
-                    <m:r>
-                      <w:rPr>
-                        <w:rFonts w:ascii="Cambria Math" w:hAnsi="Cambria Math"/>
-                      </w:rPr>
-                      <m:t>’</m:t>
-                    </m:r>
-                  </m:e>
-                  <m:sub>
-                    <m:r>
-                      <w:rPr>
-                        <w:rFonts w:ascii="Cambria Math" w:hAnsi="Cambria Math"/>
-                      </w:rPr>
-                      <m:t>t</m:t>
-                    </m:r>
-                  </m:sub>
-                </m:sSub>
-              </m:oMath>
-            </m:oMathPara>
-          </w:p>
-        </w:tc>
+        <w:bookmarkStart w:id="0" w:name="_GoBack"/>
+        <w:bookmarkEnd w:id="0"/>
       </w:tr>
       <w:tr>
         <w:trPr>

</xml_diff>